<commit_message>
actualización sobre las variables globales y constantes
</commit_message>
<xml_diff>
--- a/Harvard/CS50's Introduction to Computer Science/Week 2, Arrays/Functions & Variables/sobre las funciones y variables.docx
+++ b/Harvard/CS50's Introduction to Computer Science/Week 2, Arrays/Functions & Variables/sobre las funciones y variables.docx
@@ -182,7 +182,7 @@
             <wp:positionV relativeFrom="margin">
               <wp:posOffset>2991489</wp:posOffset>
             </wp:positionV>
-            <wp:extent cx="3387725" cy="2330450"/>
+            <wp:extent cx="3388360" cy="2331085"/>
             <wp:effectExtent l="0" t="0" r="0" b="0"/>
             <wp:wrapSquare wrapText="bothSides"/>
             <wp:docPr id="9" name="Imagen 1"/>
@@ -193,7 +193,7 @@
               <a:graphicData uri="http://schemas.openxmlformats.org/drawingml/2006/picture">
                 <pic:pic xmlns:pic="http://schemas.openxmlformats.org/drawingml/2006/picture">
                   <pic:nvPicPr>
-                    <pic:cNvPr id="1" name="Picture 1" descr="/Users/robertovelasquezdean/Library/Group Containers/L48J367XN4.com.infraware.PolarisOffice/EngineTemp/573/fImage68228135214.png"/>
+                    <pic:cNvPr id="1" name="Picture 1" descr="/Users/robertovelasquezdean/Library/Group Containers/L48J367XN4.com.infraware.PolarisOffice/EngineTemp/782/fImage68228135214.png"/>
                     <pic:cNvPicPr>
                       <a:picLocks noChangeAspect="1" noChangeArrowheads="1"/>
                     </pic:cNvPicPr>
@@ -213,7 +213,7 @@
                   <pic:spPr>
                     <a:xfrm>
                       <a:off x="0" y="0"/>
-                      <a:ext cx="3388360" cy="2331085"/>
+                      <a:ext cx="3388995" cy="2331720"/>
                     </a:xfrm>
                     <a:prstGeom prst="rect"/>
                     <a:ln cap="flat"/>
@@ -237,7 +237,7 @@
             <wp:positionV relativeFrom="margin">
               <wp:posOffset>5688970</wp:posOffset>
             </wp:positionV>
-            <wp:extent cx="3388360" cy="2427605"/>
+            <wp:extent cx="3388995" cy="2428240"/>
             <wp:effectExtent l="0" t="0" r="0" b="0"/>
             <wp:wrapSquare wrapText="bothSides"/>
             <wp:docPr id="10" name="Imagen 2"/>
@@ -248,7 +248,7 @@
               <a:graphicData uri="http://schemas.openxmlformats.org/drawingml/2006/picture">
                 <pic:pic xmlns:pic="http://schemas.openxmlformats.org/drawingml/2006/picture">
                   <pic:nvPicPr>
-                    <pic:cNvPr id="2" name="Picture 2" descr="/Users/robertovelasquezdean/Library/Group Containers/L48J367XN4.com.infraware.PolarisOffice/EngineTemp/573/fImage73958263149.png"/>
+                    <pic:cNvPr id="2" name="Picture 2" descr="/Users/robertovelasquezdean/Library/Group Containers/L48J367XN4.com.infraware.PolarisOffice/EngineTemp/782/fImage73958263149.png"/>
                     <pic:cNvPicPr>
                       <a:picLocks noChangeAspect="1" noChangeArrowheads="1"/>
                     </pic:cNvPicPr>
@@ -268,7 +268,7 @@
                   <pic:spPr>
                     <a:xfrm>
                       <a:off x="0" y="0"/>
-                      <a:ext cx="3388995" cy="2428240"/>
+                      <a:ext cx="3389630" cy="2428875"/>
                     </a:xfrm>
                     <a:prstGeom prst="rect"/>
                     <a:ln cap="flat"/>
@@ -954,7 +954,7 @@
             <wp:positionV relativeFrom="margin">
               <wp:align>top</wp:align>
             </wp:positionV>
-            <wp:extent cx="3388360" cy="2197100"/>
+            <wp:extent cx="3388995" cy="2197735"/>
             <wp:effectExtent l="0" t="0" r="0" b="0"/>
             <wp:wrapSquare wrapText="bothSides"/>
             <wp:docPr id="11" name="Imagen 3"/>
@@ -965,7 +965,7 @@
               <a:graphicData uri="http://schemas.openxmlformats.org/drawingml/2006/picture">
                 <pic:pic xmlns:pic="http://schemas.openxmlformats.org/drawingml/2006/picture">
                   <pic:nvPicPr>
-                    <pic:cNvPr id="3" name="Picture 3" descr="/Users/robertovelasquezdean/Library/Group Containers/L48J367XN4.com.infraware.PolarisOffice/EngineTemp/573/fImage66471291001.png"/>
+                    <pic:cNvPr id="3" name="Picture 3" descr="/Users/robertovelasquezdean/Library/Group Containers/L48J367XN4.com.infraware.PolarisOffice/EngineTemp/782/fImage66471291001.png"/>
                     <pic:cNvPicPr>
                       <a:picLocks noChangeAspect="1" noChangeArrowheads="1"/>
                     </pic:cNvPicPr>
@@ -985,7 +985,7 @@
                   <pic:spPr>
                     <a:xfrm>
                       <a:off x="0" y="0"/>
-                      <a:ext cx="3388995" cy="2197735"/>
+                      <a:ext cx="3389630" cy="2198370"/>
                     </a:xfrm>
                     <a:prstGeom prst="rect"/>
                     <a:ln cap="flat"/>
@@ -1250,7 +1250,7 @@
             <wp:positionV relativeFrom="margin">
               <wp:posOffset>2635254</wp:posOffset>
             </wp:positionV>
-            <wp:extent cx="3388360" cy="2337435"/>
+            <wp:extent cx="3388995" cy="2338070"/>
             <wp:effectExtent l="0" t="0" r="0" b="0"/>
             <wp:wrapSquare wrapText="bothSides"/>
             <wp:docPr id="12" name="Imagen 4"/>
@@ -1261,7 +1261,7 @@
               <a:graphicData uri="http://schemas.openxmlformats.org/drawingml/2006/picture">
                 <pic:pic xmlns:pic="http://schemas.openxmlformats.org/drawingml/2006/picture">
                   <pic:nvPicPr>
-                    <pic:cNvPr id="4" name="Picture 4" descr="/Users/robertovelasquezdean/Library/Group Containers/L48J367XN4.com.infraware.PolarisOffice/EngineTemp/573/fImage63656314135.png"/>
+                    <pic:cNvPr id="4" name="Picture 4" descr="/Users/robertovelasquezdean/Library/Group Containers/L48J367XN4.com.infraware.PolarisOffice/EngineTemp/782/fImage63656314135.png"/>
                     <pic:cNvPicPr>
                       <a:picLocks noChangeAspect="1" noChangeArrowheads="1"/>
                     </pic:cNvPicPr>
@@ -1281,7 +1281,7 @@
                   <pic:spPr>
                     <a:xfrm>
                       <a:off x="0" y="0"/>
-                      <a:ext cx="3388995" cy="2338070"/>
+                      <a:ext cx="3389630" cy="2338705"/>
                     </a:xfrm>
                     <a:prstGeom prst="rect"/>
                     <a:ln cap="flat"/>
@@ -1569,7 +1569,7 @@
             <wp:positionV relativeFrom="margin">
               <wp:posOffset>5680715</wp:posOffset>
             </wp:positionV>
-            <wp:extent cx="3388360" cy="2152015"/>
+            <wp:extent cx="3388995" cy="2152650"/>
             <wp:effectExtent l="0" t="0" r="0" b="0"/>
             <wp:wrapSquare wrapText="bothSides"/>
             <wp:docPr id="13" name="Imagen 5"/>
@@ -1580,7 +1580,7 @@
               <a:graphicData uri="http://schemas.openxmlformats.org/drawingml/2006/picture">
                 <pic:pic xmlns:pic="http://schemas.openxmlformats.org/drawingml/2006/picture">
                   <pic:nvPicPr>
-                    <pic:cNvPr id="5" name="Picture 5" descr="/Users/robertovelasquezdean/Library/Group Containers/L48J367XN4.com.infraware.PolarisOffice/EngineTemp/573/fImage59290335179.png"/>
+                    <pic:cNvPr id="5" name="Picture 5" descr="/Users/robertovelasquezdean/Library/Group Containers/L48J367XN4.com.infraware.PolarisOffice/EngineTemp/782/fImage59290335179.png"/>
                     <pic:cNvPicPr>
                       <a:picLocks noChangeAspect="1" noChangeArrowheads="1"/>
                     </pic:cNvPicPr>
@@ -1600,7 +1600,7 @@
                   <pic:spPr>
                     <a:xfrm>
                       <a:off x="0" y="0"/>
-                      <a:ext cx="3388995" cy="2152650"/>
+                      <a:ext cx="3389630" cy="2153285"/>
                     </a:xfrm>
                     <a:prstGeom prst="rect"/>
                     <a:ln cap="flat"/>
@@ -1934,7 +1934,7 @@
             <wp:positionV relativeFrom="margin">
               <wp:posOffset>328935</wp:posOffset>
             </wp:positionV>
-            <wp:extent cx="3388360" cy="3112135"/>
+            <wp:extent cx="3388995" cy="3112770"/>
             <wp:effectExtent l="0" t="0" r="0" b="0"/>
             <wp:wrapSquare wrapText="bothSides"/>
             <wp:docPr id="14" name="Imagen 6"/>
@@ -1945,7 +1945,7 @@
               <a:graphicData uri="http://schemas.openxmlformats.org/drawingml/2006/picture">
                 <pic:pic xmlns:pic="http://schemas.openxmlformats.org/drawingml/2006/picture">
                   <pic:nvPicPr>
-                    <pic:cNvPr id="6" name="Picture 6" descr="/Users/robertovelasquezdean/Library/Group Containers/L48J367XN4.com.infraware.PolarisOffice/EngineTemp/573/fImage39933361481.png"/>
+                    <pic:cNvPr id="6" name="Picture 6" descr="/Users/robertovelasquezdean/Library/Group Containers/L48J367XN4.com.infraware.PolarisOffice/EngineTemp/782/fImage39933361481.png"/>
                     <pic:cNvPicPr>
                       <a:picLocks noChangeAspect="1" noChangeArrowheads="1"/>
                     </pic:cNvPicPr>
@@ -1965,7 +1965,7 @@
                   <pic:spPr>
                     <a:xfrm>
                       <a:off x="0" y="0"/>
-                      <a:ext cx="3388995" cy="3112770"/>
+                      <a:ext cx="3389630" cy="3113405"/>
                     </a:xfrm>
                     <a:prstGeom prst="rect"/>
                     <a:ln cap="flat"/>
@@ -2628,7 +2628,7 @@
             <wp:positionV relativeFrom="margin">
               <wp:posOffset>5502280</wp:posOffset>
             </wp:positionV>
-            <wp:extent cx="3387725" cy="2432050"/>
+            <wp:extent cx="3388360" cy="2432685"/>
             <wp:effectExtent l="0" t="0" r="0" b="0"/>
             <wp:wrapSquare wrapText="bothSides"/>
             <wp:docPr id="15" name="Imagen 7"/>
@@ -2639,7 +2639,7 @@
               <a:graphicData uri="http://schemas.openxmlformats.org/drawingml/2006/picture">
                 <pic:pic xmlns:pic="http://schemas.openxmlformats.org/drawingml/2006/picture">
                   <pic:nvPicPr>
-                    <pic:cNvPr id="7" name="Picture 7" descr="/Users/robertovelasquezdean/Library/Group Containers/L48J367XN4.com.infraware.PolarisOffice/EngineTemp/573/fImage68635179025.png"/>
+                    <pic:cNvPr id="7" name="Picture 7" descr="/Users/robertovelasquezdean/Library/Group Containers/L48J367XN4.com.infraware.PolarisOffice/EngineTemp/782/fImage68635179025.png"/>
                     <pic:cNvPicPr>
                       <a:picLocks noChangeAspect="1" noChangeArrowheads="1"/>
                     </pic:cNvPicPr>
@@ -2659,7 +2659,7 @@
                   <pic:spPr>
                     <a:xfrm>
                       <a:off x="0" y="0"/>
-                      <a:ext cx="3388360" cy="2432685"/>
+                      <a:ext cx="3388995" cy="2433320"/>
                     </a:xfrm>
                     <a:prstGeom prst="rect"/>
                     <a:ln cap="flat"/>
@@ -3199,7 +3199,7 @@
             <wp:positionV relativeFrom="margin">
               <wp:posOffset>986795</wp:posOffset>
             </wp:positionV>
-            <wp:extent cx="3387725" cy="2741295"/>
+            <wp:extent cx="3388360" cy="2741930"/>
             <wp:effectExtent l="0" t="0" r="0" b="0"/>
             <wp:wrapSquare wrapText="bothSides"/>
             <wp:docPr id="16" name="Imagen 8"/>
@@ -3210,7 +3210,7 @@
               <a:graphicData uri="http://schemas.openxmlformats.org/drawingml/2006/picture">
                 <pic:pic xmlns:pic="http://schemas.openxmlformats.org/drawingml/2006/picture">
                   <pic:nvPicPr>
-                    <pic:cNvPr id="8" name="Picture 8" descr="/Users/robertovelasquezdean/Library/Group Containers/L48J367XN4.com.infraware.PolarisOffice/EngineTemp/573/fImage58756222012.png"/>
+                    <pic:cNvPr id="8" name="Picture 8" descr="/Users/robertovelasquezdean/Library/Group Containers/L48J367XN4.com.infraware.PolarisOffice/EngineTemp/782/fImage58756222012.png"/>
                     <pic:cNvPicPr>
                       <a:picLocks noChangeAspect="1" noChangeArrowheads="1"/>
                     </pic:cNvPicPr>
@@ -3230,7 +3230,7 @@
                   <pic:spPr>
                     <a:xfrm>
                       <a:off x="0" y="0"/>
-                      <a:ext cx="3388360" cy="2741930"/>
+                      <a:ext cx="3388995" cy="2742565"/>
                     </a:xfrm>
                     <a:prstGeom prst="rect"/>
                     <a:ln cap="flat"/>
@@ -4529,15 +4529,15 @@
           <wp:anchor distT="0" distB="0" distL="0" distR="0" simplePos="0" relativeHeight="251624968" behindDoc="0" locked="0" layoutInCell="1" allowOverlap="1">
             <wp:simplePos x="0" y="0"/>
             <wp:positionH relativeFrom="margin">
-              <wp:posOffset>1837060</wp:posOffset>
+              <wp:posOffset>1837059</wp:posOffset>
             </wp:positionH>
             <wp:positionV relativeFrom="margin">
               <wp:posOffset>276865</wp:posOffset>
             </wp:positionV>
-            <wp:extent cx="2057400" cy="2152650"/>
+            <wp:extent cx="2058035" cy="2153285"/>
             <wp:effectExtent l="0" t="0" r="0" b="0"/>
             <wp:wrapSquare wrapText="bothSides"/>
-            <wp:docPr id="21" name="Imagen 9"/>
+            <wp:docPr id="20" name="Imagen 9"/>
             <wp:cNvGraphicFramePr>
               <a:graphicFrameLocks xmlns:a="http://schemas.openxmlformats.org/drawingml/2006/main" noChangeAspect="1"/>
             </wp:cNvGraphicFramePr>
@@ -4545,7 +4545,7 @@
               <a:graphicData uri="http://schemas.openxmlformats.org/drawingml/2006/picture">
                 <pic:pic xmlns:pic="http://schemas.openxmlformats.org/drawingml/2006/picture">
                   <pic:nvPicPr>
-                    <pic:cNvPr id="9" name="Picture 9" descr="/Users/robertovelasquezdean/Library/Group Containers/L48J367XN4.com.infraware.PolarisOffice/EngineTemp/573/fImage22904211295.png"/>
+                    <pic:cNvPr id="9" name="Picture 9" descr="/Users/robertovelasquezdean/Library/Group Containers/L48J367XN4.com.infraware.PolarisOffice/EngineTemp/782/fImage22904211295.png"/>
                     <pic:cNvPicPr>
                       <a:picLocks noChangeAspect="1" noChangeArrowheads="1"/>
                     </pic:cNvPicPr>
@@ -4565,7 +4565,7 @@
                   <pic:spPr>
                     <a:xfrm>
                       <a:off x="0" y="0"/>
-                      <a:ext cx="2058035" cy="2153285"/>
+                      <a:ext cx="2058670" cy="2153920"/>
                     </a:xfrm>
                     <a:prstGeom prst="rect"/>
                     <a:ln cap="flat"/>
@@ -5375,12 +5375,12 @@
               <wp:posOffset>1172215</wp:posOffset>
             </wp:positionH>
             <wp:positionV relativeFrom="margin">
-              <wp:posOffset>5068575</wp:posOffset>
+              <wp:posOffset>5068574</wp:posOffset>
             </wp:positionV>
-            <wp:extent cx="3387090" cy="2909570"/>
+            <wp:extent cx="3387725" cy="2910205"/>
             <wp:effectExtent l="0" t="0" r="0" b="0"/>
             <wp:wrapSquare wrapText="bothSides"/>
-            <wp:docPr id="23" name="Imagen 10"/>
+            <wp:docPr id="21" name="Imagen 10"/>
             <wp:cNvGraphicFramePr>
               <a:graphicFrameLocks xmlns:a="http://schemas.openxmlformats.org/drawingml/2006/main" noChangeAspect="1"/>
             </wp:cNvGraphicFramePr>
@@ -5388,7 +5388,7 @@
               <a:graphicData uri="http://schemas.openxmlformats.org/drawingml/2006/picture">
                 <pic:pic xmlns:pic="http://schemas.openxmlformats.org/drawingml/2006/picture">
                   <pic:nvPicPr>
-                    <pic:cNvPr id="10" name="Picture 10" descr="/Users/robertovelasquezdean/Library/Group Containers/L48J367XN4.com.infraware.PolarisOffice/EngineTemp/573/fImage33814239821.png"/>
+                    <pic:cNvPr id="10" name="Picture 10" descr="/Users/robertovelasquezdean/Library/Group Containers/L48J367XN4.com.infraware.PolarisOffice/EngineTemp/782/fImage33814239821.png"/>
                     <pic:cNvPicPr>
                       <a:picLocks noChangeAspect="1" noChangeArrowheads="1"/>
                     </pic:cNvPicPr>
@@ -5408,7 +5408,7 @@
                   <pic:spPr>
                     <a:xfrm>
                       <a:off x="0" y="0"/>
-                      <a:ext cx="3387725" cy="2910205"/>
+                      <a:ext cx="3388360" cy="2910840"/>
                     </a:xfrm>
                     <a:prstGeom prst="rect"/>
                     <a:ln cap="flat"/>
@@ -5854,6 +5854,270 @@
           <w:rFonts w:ascii="Times New Roman" w:eastAsia="Times New Roman" w:hAnsi="Times New Roman" w:hint="default"/>
         </w:rPr>
         <w:t xml:space="preserve">Debe saber qué valores se imprimen al final de la función principal.</w:t>
+      </w:r>
+    </w:p>
+    <w:p>
+      <w:pPr>
+        <w:numPr>
+          <w:ilvl w:val="0"/>
+          <w:numId w:val="0"/>
+        </w:numPr>
+        <w:jc w:val="center"/>
+        <w:spacing w:lineRule="auto" w:line="259" w:before="0" w:after="160"/>
+        <w:widowControl w:val="1"/>
+        <w:ind w:right="0" w:left="0" w:firstLine="0"/>
+        <w:rPr>
+          <w:spacing w:val="0"/>
+          <w:vertAlign w:val="baseline"/>
+          <w:i w:val="1"/>
+          <w:b w:val="1"/>
+          <w:imprint w:val="0"/>
+          <w:emboss w:val="0"/>
+          <w:outline w:val="0"/>
+          <w:shadow w:val="0"/>
+          <w:color w:val="auto"/>
+          <w:position w:val="0"/>
+          <w:sz w:val="18"/>
+          <w:szCs w:val="18"/>
+          <w:u w:val="none"/>
+          <w:smallCaps w:val="0"/>
+          <w:rFonts w:ascii="Times New Roman" w:eastAsia="Times New Roman" w:hAnsi="Times New Roman" w:hint="default"/>
+        </w:rPr>
+        <w:wordWrap w:val="1"/>
+        <w:autoSpaceDE w:val="0"/>
+        <w:autoSpaceDN w:val="0"/>
+      </w:pPr>
+    </w:p>
+    <w:p>
+      <w:pPr>
+        <w:numPr>
+          <w:ilvl w:val="0"/>
+          <w:numId w:val="0"/>
+        </w:numPr>
+        <w:jc w:val="left"/>
+        <w:spacing w:lineRule="auto" w:line="259" w:before="0" w:after="160"/>
+        <w:widowControl w:val="1"/>
+        <w:ind w:right="0" w:left="0" w:firstLine="0"/>
+        <w:rPr>
+          <w:spacing w:val="0"/>
+          <w:vertAlign w:val="baseline"/>
+          <w:i w:val="1"/>
+          <w:b w:val="0"/>
+          <w:imprint w:val="0"/>
+          <w:emboss w:val="0"/>
+          <w:outline w:val="0"/>
+          <w:shadow w:val="0"/>
+          <w:color w:val="auto"/>
+          <w:position w:val="0"/>
+          <w:sz w:val="20"/>
+          <w:szCs w:val="20"/>
+          <w:u w:val="none"/>
+          <w:smallCaps w:val="0"/>
+          <w:rFonts w:ascii="Times New Roman" w:eastAsia="Times New Roman" w:hAnsi="Times New Roman" w:hint="default"/>
+        </w:rPr>
+        <w:wordWrap w:val="1"/>
+        <w:autoSpaceDE w:val="0"/>
+        <w:autoSpaceDN w:val="0"/>
+      </w:pPr>
+      <w:r>
+        <w:rPr>
+          <w:spacing w:val="0"/>
+          <w:vertAlign w:val="baseline"/>
+          <w:i w:val="1"/>
+          <w:b w:val="1"/>
+          <w:imprint w:val="0"/>
+          <w:emboss w:val="0"/>
+          <w:outline w:val="0"/>
+          <w:shadow w:val="0"/>
+          <w:color w:val="auto"/>
+          <w:position w:val="0"/>
+          <w:sz w:val="20"/>
+          <w:szCs w:val="20"/>
+          <w:u w:val="none"/>
+          <w:smallCaps w:val="0"/>
+          <w:rFonts w:ascii="Times New Roman" w:eastAsia="Times New Roman" w:hAnsi="Times New Roman" w:hint="default"/>
+        </w:rPr>
+        <w:t xml:space="preserve">Consejo importante: </w:t>
+      </w:r>
+      <w:r>
+        <w:rPr>
+          <w:spacing w:val="0"/>
+          <w:vertAlign w:val="baseline"/>
+          <w:i w:val="1"/>
+          <w:b w:val="0"/>
+          <w:imprint w:val="0"/>
+          <w:emboss w:val="0"/>
+          <w:outline w:val="0"/>
+          <w:shadow w:val="0"/>
+          <w:color w:val="auto"/>
+          <w:position w:val="0"/>
+          <w:sz w:val="20"/>
+          <w:szCs w:val="20"/>
+          <w:u w:val="none"/>
+          <w:smallCaps w:val="0"/>
+          <w:rFonts w:ascii="Times New Roman" w:eastAsia="Times New Roman" w:hAnsi="Times New Roman" w:hint="default"/>
+        </w:rPr>
+        <w:t xml:space="preserve">Idealmente las variables </w:t>
+      </w:r>
+      <w:r>
+        <w:rPr>
+          <w:spacing w:val="0"/>
+          <w:vertAlign w:val="baseline"/>
+          <w:i w:val="1"/>
+          <w:b w:val="1"/>
+          <w:imprint w:val="0"/>
+          <w:emboss w:val="0"/>
+          <w:outline w:val="0"/>
+          <w:shadow w:val="0"/>
+          <w:color w:val="auto"/>
+          <w:position w:val="0"/>
+          <w:sz w:val="20"/>
+          <w:szCs w:val="20"/>
+          <w:u w:val="none"/>
+          <w:smallCaps w:val="0"/>
+          <w:rFonts w:ascii="Times New Roman" w:eastAsia="Times New Roman" w:hAnsi="Times New Roman" w:hint="default"/>
+        </w:rPr>
+        <w:t>globales</w:t>
+      </w:r>
+      <w:r>
+        <w:rPr>
+          <w:spacing w:val="0"/>
+          <w:vertAlign w:val="baseline"/>
+          <w:i w:val="1"/>
+          <w:b w:val="0"/>
+          <w:imprint w:val="0"/>
+          <w:emboss w:val="0"/>
+          <w:outline w:val="0"/>
+          <w:shadow w:val="0"/>
+          <w:color w:val="auto"/>
+          <w:position w:val="0"/>
+          <w:sz w:val="20"/>
+          <w:szCs w:val="20"/>
+          <w:u w:val="none"/>
+          <w:smallCaps w:val="0"/>
+          <w:rFonts w:ascii="Times New Roman" w:eastAsia="Times New Roman" w:hAnsi="Times New Roman" w:hint="default"/>
+        </w:rPr>
+        <w:t xml:space="preserve"> y las variables </w:t>
+      </w:r>
+      <w:r>
+        <w:rPr>
+          <w:spacing w:val="0"/>
+          <w:vertAlign w:val="baseline"/>
+          <w:i w:val="1"/>
+          <w:b w:val="1"/>
+          <w:imprint w:val="0"/>
+          <w:emboss w:val="0"/>
+          <w:outline w:val="0"/>
+          <w:shadow w:val="0"/>
+          <w:color w:val="auto"/>
+          <w:position w:val="0"/>
+          <w:sz w:val="20"/>
+          <w:szCs w:val="20"/>
+          <w:u w:val="none"/>
+          <w:smallCaps w:val="0"/>
+          <w:rFonts w:ascii="Times New Roman" w:eastAsia="Times New Roman" w:hAnsi="Times New Roman" w:hint="default"/>
+        </w:rPr>
+        <w:t>constantes</w:t>
+      </w:r>
+      <w:r>
+        <w:rPr>
+          <w:spacing w:val="0"/>
+          <w:vertAlign w:val="baseline"/>
+          <w:i w:val="1"/>
+          <w:b w:val="0"/>
+          <w:imprint w:val="0"/>
+          <w:emboss w:val="0"/>
+          <w:outline w:val="0"/>
+          <w:shadow w:val="0"/>
+          <w:color w:val="auto"/>
+          <w:position w:val="0"/>
+          <w:sz w:val="20"/>
+          <w:szCs w:val="20"/>
+          <w:u w:val="none"/>
+          <w:smallCaps w:val="0"/>
+          <w:rFonts w:ascii="Times New Roman" w:eastAsia="Times New Roman" w:hAnsi="Times New Roman" w:hint="default"/>
+        </w:rPr>
+        <w:t xml:space="preserve"> deben declararse en </w:t>
+      </w:r>
+      <w:r>
+        <w:rPr>
+          <w:spacing w:val="0"/>
+          <w:vertAlign w:val="baseline"/>
+          <w:i w:val="1"/>
+          <w:b w:val="1"/>
+          <w:imprint w:val="0"/>
+          <w:emboss w:val="0"/>
+          <w:outline w:val="0"/>
+          <w:shadow w:val="0"/>
+          <w:color w:val="auto"/>
+          <w:position w:val="0"/>
+          <w:sz w:val="20"/>
+          <w:szCs w:val="20"/>
+          <w:u w:val="none"/>
+          <w:smallCaps w:val="0"/>
+          <w:rFonts w:ascii="Times New Roman" w:eastAsia="Times New Roman" w:hAnsi="Times New Roman" w:hint="default"/>
+        </w:rPr>
+        <w:t>Mayusculas.</w:t>
+      </w:r>
+      <w:r>
+        <w:rPr>
+          <w:spacing w:val="0"/>
+          <w:vertAlign w:val="baseline"/>
+          <w:i w:val="1"/>
+          <w:b w:val="0"/>
+          <w:imprint w:val="0"/>
+          <w:emboss w:val="0"/>
+          <w:outline w:val="0"/>
+          <w:shadow w:val="0"/>
+          <w:color w:val="auto"/>
+          <w:position w:val="0"/>
+          <w:sz w:val="20"/>
+          <w:szCs w:val="20"/>
+          <w:u w:val="none"/>
+          <w:smallCaps w:val="0"/>
+          <w:rFonts w:ascii="Times New Roman" w:eastAsia="Times New Roman" w:hAnsi="Times New Roman" w:hint="default"/>
+        </w:rPr>
+        <w:t xml:space="preserve"> Es una buena práctica, de estilo, dentro del profesionalismo de la industria; esto se hace con la </w:t>
+      </w:r>
+      <w:r>
+        <w:rPr>
+          <w:spacing w:val="0"/>
+          <w:vertAlign w:val="baseline"/>
+          <w:i w:val="1"/>
+          <w:b w:val="0"/>
+          <w:imprint w:val="0"/>
+          <w:emboss w:val="0"/>
+          <w:outline w:val="0"/>
+          <w:shadow w:val="0"/>
+          <w:color w:val="auto"/>
+          <w:position w:val="0"/>
+          <w:sz w:val="20"/>
+          <w:szCs w:val="20"/>
+          <w:u w:val="none"/>
+          <w:smallCaps w:val="0"/>
+          <w:rFonts w:ascii="Times New Roman" w:eastAsia="Times New Roman" w:hAnsi="Times New Roman" w:hint="default"/>
+        </w:rPr>
+        <w:t xml:space="preserve">intención de diferenciar estas variables, globales y constantes, de las variables locales. </w:t>
+      </w:r>
+      <w:r>
+        <w:rPr>
+          <w:spacing w:val="0"/>
+          <w:vertAlign w:val="baseline"/>
+          <w:i w:val="1"/>
+          <w:b w:val="1"/>
+          <w:imprint w:val="0"/>
+          <w:emboss w:val="0"/>
+          <w:outline w:val="0"/>
+          <w:shadow w:val="0"/>
+          <w:color w:val="auto"/>
+          <w:position w:val="0"/>
+          <w:sz w:val="20"/>
+          <w:szCs w:val="20"/>
+          <w:u w:val="none"/>
+          <w:smallCaps w:val="0"/>
+          <w:rFonts w:ascii="Times New Roman" w:eastAsia="Times New Roman" w:hAnsi="Times New Roman" w:hint="default"/>
+        </w:rPr>
+        <w:t xml:space="preserve">Pongalo en práctica.</w:t>
       </w:r>
     </w:p>
     <w:sectPr>

</xml_diff>